<commit_message>
Update for Summer 2024
</commit_message>
<xml_diff>
--- a/calendars/Sum1_24-Stat216_Calendar-Online.docx
+++ b/calendars/Sum1_24-Stat216_Calendar-Online.docx
@@ -82,6 +82,7 @@
         </w:rPr>
         <w:t xml:space="preserve">Completed in </w:t>
       </w:r>
+      <w:proofErr w:type="spellStart"/>
       <w:r>
         <w:rPr>
           <w:rFonts w:ascii="Times New Roman" w:hAnsi="Times New Roman" w:cs="Times New Roman"/>
@@ -90,11 +91,12 @@
         </w:rPr>
         <w:t>Gradescope</w:t>
       </w:r>
+      <w:proofErr w:type="spellEnd"/>
     </w:p>
     <w:tbl>
       <w:tblPr>
         <w:tblStyle w:val="TableGrid"/>
-        <w:tblW w:w="14125" w:type="dxa"/>
+        <w:tblW w:w="14395" w:type="dxa"/>
         <w:tblLayout w:type="fixed"/>
         <w:tblLook w:val="04A0" w:firstRow="1" w:lastRow="0" w:firstColumn="1" w:lastColumn="0" w:noHBand="0" w:noVBand="1"/>
       </w:tblPr>
@@ -104,7 +106,7 @@
         <w:gridCol w:w="2250"/>
         <w:gridCol w:w="2070"/>
         <w:gridCol w:w="3420"/>
-        <w:gridCol w:w="3960"/>
+        <w:gridCol w:w="4230"/>
       </w:tblGrid>
       <w:tr>
         <w:tc>
@@ -301,7 +303,7 @@
         </w:tc>
         <w:tc>
           <w:tcPr>
-            <w:tcW w:w="3960" w:type="dxa"/>
+            <w:tcW w:w="4230" w:type="dxa"/>
           </w:tcPr>
           <w:p>
             <w:pPr>
@@ -541,6 +543,7 @@
                 <w:szCs w:val="24"/>
               </w:rPr>
             </w:pPr>
+            <w:proofErr w:type="spellStart"/>
             <w:r>
               <w:rPr>
                 <w:rFonts w:ascii="Times New Roman" w:hAnsi="Times New Roman" w:cs="Times New Roman"/>
@@ -549,6 +552,7 @@
               </w:rPr>
               <w:t>Course_Tour</w:t>
             </w:r>
+            <w:proofErr w:type="spellEnd"/>
           </w:p>
           <w:p>
             <w:pPr>
@@ -583,7 +587,7 @@
         </w:tc>
         <w:tc>
           <w:tcPr>
-            <w:tcW w:w="3960" w:type="dxa"/>
+            <w:tcW w:w="4230" w:type="dxa"/>
           </w:tcPr>
           <w:p>
             <w:pPr>
@@ -983,7 +987,7 @@
         </w:tc>
         <w:tc>
           <w:tcPr>
-            <w:tcW w:w="3960" w:type="dxa"/>
+            <w:tcW w:w="4230" w:type="dxa"/>
           </w:tcPr>
           <w:p>
             <w:pPr>
@@ -1233,6 +1237,7 @@
                 <w:szCs w:val="24"/>
               </w:rPr>
             </w:pPr>
+            <w:proofErr w:type="spellStart"/>
             <w:r>
               <w:rPr>
                 <w:rFonts w:ascii="Times New Roman" w:hAnsi="Times New Roman" w:cs="Times New Roman"/>
@@ -1241,6 +1246,7 @@
               </w:rPr>
               <w:t>Categorical_EDA</w:t>
             </w:r>
+            <w:proofErr w:type="spellEnd"/>
           </w:p>
           <w:p>
             <w:pPr>
@@ -1267,6 +1273,7 @@
                 <w:szCs w:val="24"/>
               </w:rPr>
             </w:pPr>
+            <w:proofErr w:type="spellStart"/>
             <w:r>
               <w:rPr>
                 <w:rFonts w:ascii="Times New Roman" w:hAnsi="Times New Roman" w:cs="Times New Roman"/>
@@ -1275,6 +1282,7 @@
               </w:rPr>
               <w:t>Quantitative_EDA</w:t>
             </w:r>
+            <w:proofErr w:type="spellEnd"/>
           </w:p>
           <w:p>
             <w:pPr>
@@ -1341,7 +1349,7 @@
         </w:tc>
         <w:tc>
           <w:tcPr>
-            <w:tcW w:w="3960" w:type="dxa"/>
+            <w:tcW w:w="4230" w:type="dxa"/>
           </w:tcPr>
           <w:p>
             <w:pPr>
@@ -1447,7 +1455,7 @@
         </w:tc>
         <w:tc>
           <w:tcPr>
-            <w:tcW w:w="3960" w:type="dxa"/>
+            <w:tcW w:w="4230" w:type="dxa"/>
           </w:tcPr>
           <w:p>
             <w:pPr>
@@ -1701,7 +1709,7 @@
         </w:tc>
         <w:tc>
           <w:tcPr>
-            <w:tcW w:w="3960" w:type="dxa"/>
+            <w:tcW w:w="4230" w:type="dxa"/>
           </w:tcPr>
           <w:p>
             <w:pPr>
@@ -1975,7 +1983,7 @@
         </w:tc>
         <w:tc>
           <w:tcPr>
-            <w:tcW w:w="3960" w:type="dxa"/>
+            <w:tcW w:w="4230" w:type="dxa"/>
           </w:tcPr>
           <w:p>
             <w:pPr>
@@ -2099,7 +2107,7 @@
         </w:tc>
         <w:tc>
           <w:tcPr>
-            <w:tcW w:w="3960" w:type="dxa"/>
+            <w:tcW w:w="4230" w:type="dxa"/>
           </w:tcPr>
           <w:p>
             <w:pPr>
@@ -2167,7 +2175,6 @@
                 <w:sz w:val="24"/>
                 <w:szCs w:val="24"/>
               </w:rPr>
-              <w:lastRenderedPageBreak/>
               <w:t xml:space="preserve">GS: Assign. </w:t>
             </w:r>
             <w:r>
@@ -2283,7 +2290,7 @@
         </w:tc>
         <w:tc>
           <w:tcPr>
-            <w:tcW w:w="3960" w:type="dxa"/>
+            <w:tcW w:w="4230" w:type="dxa"/>
           </w:tcPr>
           <w:p>
             <w:pPr>
@@ -2403,7 +2410,7 @@
         </w:tc>
         <w:tc>
           <w:tcPr>
-            <w:tcW w:w="3960" w:type="dxa"/>
+            <w:tcW w:w="4230" w:type="dxa"/>
           </w:tcPr>
           <w:p>
             <w:pPr>
@@ -2510,7 +2517,7 @@
         </w:tc>
         <w:tc>
           <w:tcPr>
-            <w:tcW w:w="3960" w:type="dxa"/>
+            <w:tcW w:w="4230" w:type="dxa"/>
           </w:tcPr>
           <w:p>
             <w:pPr>
@@ -2669,7 +2676,7 @@
         </w:tc>
         <w:tc>
           <w:tcPr>
-            <w:tcW w:w="3960" w:type="dxa"/>
+            <w:tcW w:w="4230" w:type="dxa"/>
           </w:tcPr>
           <w:p>
             <w:pPr>
@@ -2795,7 +2802,25 @@
                 <w:sz w:val="24"/>
                 <w:szCs w:val="24"/>
               </w:rPr>
-              <w:t>, Helper/Hinderer (cont)</w:t>
+              <w:t>, Helper/Hinderer (</w:t>
+            </w:r>
+            <w:proofErr w:type="spellStart"/>
+            <w:r>
+              <w:rPr>
+                <w:rFonts w:ascii="Times New Roman" w:hAnsi="Times New Roman" w:cs="Times New Roman"/>
+                <w:sz w:val="24"/>
+                <w:szCs w:val="24"/>
+              </w:rPr>
+              <w:t>cont</w:t>
+            </w:r>
+            <w:proofErr w:type="spellEnd"/>
+            <w:r>
+              <w:rPr>
+                <w:rFonts w:ascii="Times New Roman" w:hAnsi="Times New Roman" w:cs="Times New Roman"/>
+                <w:sz w:val="24"/>
+                <w:szCs w:val="24"/>
+              </w:rPr>
+              <w:t>)</w:t>
             </w:r>
           </w:p>
         </w:tc>
@@ -2950,7 +2975,7 @@
         </w:tc>
         <w:tc>
           <w:tcPr>
-            <w:tcW w:w="3960" w:type="dxa"/>
+            <w:tcW w:w="4230" w:type="dxa"/>
           </w:tcPr>
           <w:p>
             <w:pPr>
@@ -2979,7 +3004,27 @@
                 <w:sz w:val="24"/>
                 <w:szCs w:val="24"/>
               </w:rPr>
-              <w:t xml:space="preserve">Handedness of Male Boxers Simulation Testing </w:t>
+              <w:t>Helper-Hinder</w:t>
+            </w:r>
+            <w:r>
+              <w:rPr>
+                <w:rFonts w:ascii="Times New Roman" w:hAnsi="Times New Roman" w:cs="Times New Roman"/>
+                <w:bCs/>
+                <w:color w:val="00B050"/>
+                <w:sz w:val="24"/>
+                <w:szCs w:val="24"/>
+              </w:rPr>
+              <w:t xml:space="preserve"> Confidence Interval and Hypothesis Test</w:t>
+            </w:r>
+            <w:r>
+              <w:rPr>
+                <w:rFonts w:ascii="Times New Roman" w:hAnsi="Times New Roman" w:cs="Times New Roman"/>
+                <w:bCs/>
+                <w:color w:val="00B050"/>
+                <w:sz w:val="24"/>
+                <w:szCs w:val="24"/>
+              </w:rPr>
+              <w:t xml:space="preserve"> </w:t>
             </w:r>
           </w:p>
           <w:p>
@@ -2998,7 +3043,27 @@
                 <w:sz w:val="24"/>
                 <w:szCs w:val="24"/>
               </w:rPr>
-              <w:t>GS: Helper/Hinderer (cont)</w:t>
+              <w:t>GS: Helper/Hinderer (</w:t>
+            </w:r>
+            <w:proofErr w:type="spellStart"/>
+            <w:r>
+              <w:rPr>
+                <w:rFonts w:ascii="Times New Roman" w:hAnsi="Times New Roman" w:cs="Times New Roman"/>
+                <w:color w:val="4472C4" w:themeColor="accent1"/>
+                <w:sz w:val="24"/>
+                <w:szCs w:val="24"/>
+              </w:rPr>
+              <w:t>cont</w:t>
+            </w:r>
+            <w:proofErr w:type="spellEnd"/>
+            <w:r>
+              <w:rPr>
+                <w:rFonts w:ascii="Times New Roman" w:hAnsi="Times New Roman" w:cs="Times New Roman"/>
+                <w:color w:val="4472C4" w:themeColor="accent1"/>
+                <w:sz w:val="24"/>
+                <w:szCs w:val="24"/>
+              </w:rPr>
+              <w:t>)</w:t>
             </w:r>
           </w:p>
           <w:p>
@@ -3304,7 +3369,7 @@
         </w:tc>
         <w:tc>
           <w:tcPr>
-            <w:tcW w:w="3960" w:type="dxa"/>
+            <w:tcW w:w="4230" w:type="dxa"/>
           </w:tcPr>
           <w:p>
             <w:pPr>
@@ -3408,7 +3473,7 @@
         </w:tc>
         <w:tc>
           <w:tcPr>
-            <w:tcW w:w="3960" w:type="dxa"/>
+            <w:tcW w:w="4230" w:type="dxa"/>
           </w:tcPr>
           <w:p>
             <w:pPr>
@@ -3437,7 +3502,7 @@
                 <w:sz w:val="24"/>
                 <w:szCs w:val="24"/>
               </w:rPr>
-              <w:t xml:space="preserve">Handedness of Male Boxers Simulation Confidence Intervals, Theory-based Inference </w:t>
+              <w:t xml:space="preserve">Handedness of Male Boxers Theory-based Inference </w:t>
             </w:r>
           </w:p>
           <w:p>
@@ -3584,7 +3649,7 @@
         </w:tc>
         <w:tc>
           <w:tcPr>
-            <w:tcW w:w="3960" w:type="dxa"/>
+            <w:tcW w:w="4230" w:type="dxa"/>
           </w:tcPr>
           <w:p>
             <w:pPr>
@@ -3864,7 +3929,7 @@
         </w:tc>
         <w:tc>
           <w:tcPr>
-            <w:tcW w:w="3960" w:type="dxa"/>
+            <w:tcW w:w="4230" w:type="dxa"/>
           </w:tcPr>
           <w:p>
             <w:pPr>
@@ -3980,7 +4045,7 @@
         </w:tc>
         <w:tc>
           <w:tcPr>
-            <w:tcW w:w="3960" w:type="dxa"/>
+            <w:tcW w:w="4230" w:type="dxa"/>
           </w:tcPr>
           <w:p>
             <w:pPr>
@@ -4142,8 +4207,16 @@
                 <w:sz w:val="24"/>
                 <w:szCs w:val="24"/>
               </w:rPr>
+              <w:t xml:space="preserve">Head Injuries by Helmet Use – Theoretical Testing, </w:t>
+            </w:r>
+            <w:r>
+              <w:rPr>
+                <w:rFonts w:ascii="Times New Roman" w:hAnsi="Times New Roman" w:cs="Times New Roman"/>
+                <w:sz w:val="24"/>
+                <w:szCs w:val="24"/>
+              </w:rPr>
               <w:lastRenderedPageBreak/>
-              <w:t xml:space="preserve">Head Injuries by Helmet Use – Theoretical Testing, Confidence Intervals, </w:t>
+              <w:t xml:space="preserve">Confidence Intervals, </w:t>
             </w:r>
             <w:r>
               <w:rPr>
@@ -4275,7 +4348,6 @@
                 <w:sz w:val="24"/>
                 <w:szCs w:val="24"/>
               </w:rPr>
-              <w:lastRenderedPageBreak/>
               <w:t xml:space="preserve">GS: Module </w:t>
             </w:r>
             <w:r>
@@ -4300,7 +4372,7 @@
         </w:tc>
         <w:tc>
           <w:tcPr>
-            <w:tcW w:w="3960" w:type="dxa"/>
+            <w:tcW w:w="4230" w:type="dxa"/>
           </w:tcPr>
           <w:p>
             <w:pPr>
@@ -4406,7 +4478,7 @@
         </w:tc>
         <w:tc>
           <w:tcPr>
-            <w:tcW w:w="3960" w:type="dxa"/>
+            <w:tcW w:w="4230" w:type="dxa"/>
           </w:tcPr>
           <w:p>
             <w:pPr>
@@ -4435,7 +4507,7 @@
                 <w:sz w:val="24"/>
                 <w:szCs w:val="24"/>
               </w:rPr>
-              <w:t>Good Samaritan Simulation Testing, Confidence Intervals</w:t>
+              <w:t>Winter Sports Helmet Use and Head Injuries</w:t>
             </w:r>
           </w:p>
           <w:p>
@@ -4579,7 +4651,7 @@
         </w:tc>
         <w:tc>
           <w:tcPr>
-            <w:tcW w:w="3960" w:type="dxa"/>
+            <w:tcW w:w="4230" w:type="dxa"/>
           </w:tcPr>
           <w:p>
             <w:pPr>
@@ -4726,7 +4798,7 @@
         </w:tc>
         <w:tc>
           <w:tcPr>
-            <w:tcW w:w="3960" w:type="dxa"/>
+            <w:tcW w:w="4230" w:type="dxa"/>
           </w:tcPr>
           <w:p>
             <w:pPr>
@@ -4840,7 +4912,23 @@
                 <w:sz w:val="24"/>
                 <w:szCs w:val="24"/>
               </w:rPr>
-              <w:t>Swearing, Color Interference</w:t>
+              <w:t>COVID-19 and Air Pollution</w:t>
+            </w:r>
+            <w:r>
+              <w:rPr>
+                <w:rFonts w:ascii="Times New Roman" w:hAnsi="Times New Roman" w:cs="Times New Roman"/>
+                <w:sz w:val="24"/>
+                <w:szCs w:val="24"/>
+              </w:rPr>
+              <w:t>, Color Interference</w:t>
+            </w:r>
+            <w:r>
+              <w:rPr>
+                <w:rFonts w:ascii="Times New Roman" w:hAnsi="Times New Roman" w:cs="Times New Roman"/>
+                <w:sz w:val="24"/>
+                <w:szCs w:val="24"/>
+              </w:rPr>
+              <w:t>, Swearing</w:t>
             </w:r>
           </w:p>
         </w:tc>
@@ -4942,7 +5030,7 @@
         </w:tc>
         <w:tc>
           <w:tcPr>
-            <w:tcW w:w="3960" w:type="dxa"/>
+            <w:tcW w:w="4230" w:type="dxa"/>
           </w:tcPr>
           <w:p>
             <w:pPr>
@@ -4971,7 +5059,17 @@
                 <w:sz w:val="24"/>
                 <w:szCs w:val="24"/>
               </w:rPr>
-              <w:t>Swearing, Color Interference</w:t>
+              <w:t>COVID-19 and Air Pollution</w:t>
+            </w:r>
+            <w:r>
+              <w:rPr>
+                <w:rFonts w:ascii="Times New Roman" w:hAnsi="Times New Roman" w:cs="Times New Roman"/>
+                <w:bCs/>
+                <w:color w:val="00B050"/>
+                <w:sz w:val="24"/>
+                <w:szCs w:val="24"/>
+              </w:rPr>
+              <w:t>, Color Interference</w:t>
             </w:r>
           </w:p>
           <w:p>
@@ -4990,7 +5088,16 @@
                 <w:sz w:val="24"/>
                 <w:szCs w:val="24"/>
               </w:rPr>
-              <w:t>GS: Color Interference</w:t>
+              <w:t xml:space="preserve">GS: </w:t>
+            </w:r>
+            <w:r>
+              <w:rPr>
+                <w:rFonts w:ascii="Times New Roman" w:hAnsi="Times New Roman" w:cs="Times New Roman"/>
+                <w:color w:val="4472C4" w:themeColor="accent1"/>
+                <w:sz w:val="24"/>
+                <w:szCs w:val="24"/>
+              </w:rPr>
+              <w:t>Swearing</w:t>
             </w:r>
           </w:p>
         </w:tc>
@@ -5193,7 +5300,7 @@
         </w:tc>
         <w:tc>
           <w:tcPr>
-            <w:tcW w:w="3960" w:type="dxa"/>
+            <w:tcW w:w="4230" w:type="dxa"/>
           </w:tcPr>
           <w:p>
             <w:pPr>
@@ -5296,7 +5403,7 @@
         </w:tc>
         <w:tc>
           <w:tcPr>
-            <w:tcW w:w="3960" w:type="dxa"/>
+            <w:tcW w:w="4230" w:type="dxa"/>
           </w:tcPr>
           <w:p>
             <w:pPr>
@@ -5373,7 +5480,16 @@
                 <w:sz w:val="24"/>
                 <w:szCs w:val="24"/>
               </w:rPr>
-              <w:t>6 – module 11, 12</w:t>
+              <w:t>6 – module 1</w:t>
+            </w:r>
+            <w:r>
+              <w:rPr>
+                <w:rFonts w:ascii="Times New Roman" w:hAnsi="Times New Roman" w:cs="Times New Roman"/>
+                <w:color w:val="FF0000"/>
+                <w:sz w:val="24"/>
+                <w:szCs w:val="24"/>
+              </w:rPr>
+              <w:t>2,13</w:t>
             </w:r>
           </w:p>
         </w:tc>
@@ -5469,7 +5585,7 @@
         </w:tc>
         <w:tc>
           <w:tcPr>
-            <w:tcW w:w="3960" w:type="dxa"/>
+            <w:tcW w:w="4230" w:type="dxa"/>
           </w:tcPr>
           <w:p>
             <w:pPr>
@@ -5715,7 +5831,7 @@
         </w:tc>
         <w:tc>
           <w:tcPr>
-            <w:tcW w:w="3960" w:type="dxa"/>
+            <w:tcW w:w="4230" w:type="dxa"/>
           </w:tcPr>
           <w:p>
             <w:pPr>
@@ -5822,7 +5938,7 @@
         </w:tc>
         <w:tc>
           <w:tcPr>
-            <w:tcW w:w="3960" w:type="dxa"/>
+            <w:tcW w:w="4230" w:type="dxa"/>
           </w:tcPr>
           <w:p>
             <w:pPr>
@@ -5899,7 +6015,16 @@
                 <w:sz w:val="24"/>
                 <w:szCs w:val="24"/>
               </w:rPr>
-              <w:t>7 – module 13</w:t>
+              <w:t>7 – module 1</w:t>
+            </w:r>
+            <w:r>
+              <w:rPr>
+                <w:rFonts w:ascii="Times New Roman" w:hAnsi="Times New Roman" w:cs="Times New Roman"/>
+                <w:color w:val="FF0000"/>
+                <w:sz w:val="24"/>
+                <w:szCs w:val="24"/>
+              </w:rPr>
+              <w:t>4</w:t>
             </w:r>
           </w:p>
         </w:tc>
@@ -5996,7 +6121,7 @@
         </w:tc>
         <w:tc>
           <w:tcPr>
-            <w:tcW w:w="3960" w:type="dxa"/>
+            <w:tcW w:w="4230" w:type="dxa"/>
           </w:tcPr>
           <w:p>
             <w:pPr>
@@ -6116,7 +6241,7 @@
         </w:tc>
         <w:tc>
           <w:tcPr>
-            <w:tcW w:w="3960" w:type="dxa"/>
+            <w:tcW w:w="4230" w:type="dxa"/>
           </w:tcPr>
           <w:p>
             <w:pPr>
@@ -6218,7 +6343,7 @@
         </w:tc>
         <w:tc>
           <w:tcPr>
-            <w:tcW w:w="3960" w:type="dxa"/>
+            <w:tcW w:w="4230" w:type="dxa"/>
           </w:tcPr>
           <w:p>
             <w:pPr>

</xml_diff>

<commit_message>
updates to calendar su24
</commit_message>
<xml_diff>
--- a/calendars/Sum1_24-Stat216_Calendar-Online.docx
+++ b/calendars/Sum1_24-Stat216_Calendar-Online.docx
@@ -82,6 +82,7 @@
         </w:rPr>
         <w:t xml:space="preserve">Completed in </w:t>
       </w:r>
+      <w:proofErr w:type="spellStart"/>
       <w:r>
         <w:rPr>
           <w:rFonts w:ascii="Times New Roman" w:hAnsi="Times New Roman" w:cs="Times New Roman"/>
@@ -90,6 +91,7 @@
         </w:rPr>
         <w:t>Gradescope</w:t>
       </w:r>
+      <w:proofErr w:type="spellEnd"/>
     </w:p>
     <w:tbl>
       <w:tblPr>
@@ -541,6 +543,7 @@
                 <w:szCs w:val="24"/>
               </w:rPr>
             </w:pPr>
+            <w:proofErr w:type="spellStart"/>
             <w:r>
               <w:rPr>
                 <w:rFonts w:ascii="Times New Roman" w:hAnsi="Times New Roman" w:cs="Times New Roman"/>
@@ -549,6 +552,7 @@
               </w:rPr>
               <w:t>Course_Tour</w:t>
             </w:r>
+            <w:proofErr w:type="spellEnd"/>
           </w:p>
           <w:p>
             <w:pPr>
@@ -1233,6 +1237,7 @@
                 <w:szCs w:val="24"/>
               </w:rPr>
             </w:pPr>
+            <w:proofErr w:type="spellStart"/>
             <w:r>
               <w:rPr>
                 <w:rFonts w:ascii="Times New Roman" w:hAnsi="Times New Roman" w:cs="Times New Roman"/>
@@ -1241,6 +1246,7 @@
               </w:rPr>
               <w:t>Categorical_EDA</w:t>
             </w:r>
+            <w:proofErr w:type="spellEnd"/>
           </w:p>
           <w:p>
             <w:pPr>
@@ -1267,6 +1273,7 @@
                 <w:szCs w:val="24"/>
               </w:rPr>
             </w:pPr>
+            <w:proofErr w:type="spellStart"/>
             <w:r>
               <w:rPr>
                 <w:rFonts w:ascii="Times New Roman" w:hAnsi="Times New Roman" w:cs="Times New Roman"/>
@@ -1275,6 +1282,7 @@
               </w:rPr>
               <w:t>Quantitative_EDA</w:t>
             </w:r>
+            <w:proofErr w:type="spellEnd"/>
           </w:p>
           <w:p>
             <w:pPr>
@@ -2794,7 +2802,25 @@
                 <w:sz w:val="24"/>
                 <w:szCs w:val="24"/>
               </w:rPr>
-              <w:t>, Helper/Hinderer (cont)</w:t>
+              <w:t>, Helper/Hinderer (</w:t>
+            </w:r>
+            <w:proofErr w:type="spellStart"/>
+            <w:r>
+              <w:rPr>
+                <w:rFonts w:ascii="Times New Roman" w:hAnsi="Times New Roman" w:cs="Times New Roman"/>
+                <w:sz w:val="24"/>
+                <w:szCs w:val="24"/>
+              </w:rPr>
+              <w:t>cont</w:t>
+            </w:r>
+            <w:proofErr w:type="spellEnd"/>
+            <w:r>
+              <w:rPr>
+                <w:rFonts w:ascii="Times New Roman" w:hAnsi="Times New Roman" w:cs="Times New Roman"/>
+                <w:sz w:val="24"/>
+                <w:szCs w:val="24"/>
+              </w:rPr>
+              <w:t>)</w:t>
             </w:r>
           </w:p>
         </w:tc>
@@ -2999,25 +3025,6 @@
                 <w:szCs w:val="24"/>
               </w:rPr>
               <w:t xml:space="preserve"> </w:t>
-            </w:r>
-          </w:p>
-          <w:p>
-            <w:pPr>
-              <w:rPr>
-                <w:rFonts w:ascii="Times New Roman" w:hAnsi="Times New Roman" w:cs="Times New Roman"/>
-                <w:color w:val="4472C4" w:themeColor="accent1"/>
-                <w:sz w:val="24"/>
-                <w:szCs w:val="24"/>
-              </w:rPr>
-            </w:pPr>
-            <w:r>
-              <w:rPr>
-                <w:rFonts w:ascii="Times New Roman" w:hAnsi="Times New Roman" w:cs="Times New Roman"/>
-                <w:color w:val="4472C4" w:themeColor="accent1"/>
-                <w:sz w:val="24"/>
-                <w:szCs w:val="24"/>
-              </w:rPr>
-              <w:t>GS: Helper/Hinderer (cont)</w:t>
             </w:r>
           </w:p>
           <w:p>
@@ -4059,24 +4066,6 @@
                 <w:szCs w:val="24"/>
               </w:rPr>
             </w:pPr>
-            <w:r>
-              <w:rPr>
-                <w:rFonts w:ascii="Times New Roman" w:hAnsi="Times New Roman" w:cs="Times New Roman"/>
-                <w:color w:val="FF0000"/>
-                <w:sz w:val="24"/>
-                <w:szCs w:val="24"/>
-              </w:rPr>
-              <w:t xml:space="preserve">GS: Assign. </w:t>
-            </w:r>
-            <w:r>
-              <w:rPr>
-                <w:rFonts w:ascii="Times New Roman" w:hAnsi="Times New Roman" w:cs="Times New Roman"/>
-                <w:color w:val="FF0000"/>
-                <w:sz w:val="24"/>
-                <w:szCs w:val="24"/>
-              </w:rPr>
-              <w:t>4 – module 8</w:t>
-            </w:r>
           </w:p>
         </w:tc>
       </w:tr>
@@ -4487,11 +4476,20 @@
             <w:pPr>
               <w:rPr>
                 <w:rFonts w:ascii="Times New Roman" w:hAnsi="Times New Roman" w:cs="Times New Roman"/>
+                <w:color w:val="4472C4" w:themeColor="accent1"/>
+                <w:sz w:val="24"/>
+                <w:szCs w:val="24"/>
+              </w:rPr>
+            </w:pPr>
+            <w:r>
+              <w:rPr>
+                <w:rFonts w:ascii="Times New Roman" w:hAnsi="Times New Roman" w:cs="Times New Roman"/>
                 <w:color w:val="FF0000"/>
                 <w:sz w:val="24"/>
                 <w:szCs w:val="24"/>
               </w:rPr>
-            </w:pPr>
+              <w:t xml:space="preserve">GS: Assign. </w:t>
+            </w:r>
             <w:r>
               <w:rPr>
                 <w:rFonts w:ascii="Times New Roman" w:hAnsi="Times New Roman" w:cs="Times New Roman"/>
@@ -4499,17 +4497,18 @@
                 <w:sz w:val="24"/>
                 <w:szCs w:val="24"/>
               </w:rPr>
-              <w:t xml:space="preserve">GS: Assign. </w:t>
-            </w:r>
-            <w:r>
+              <w:t>4 – module 8, 9</w:t>
+            </w:r>
+          </w:p>
+          <w:p>
+            <w:pPr>
               <w:rPr>
                 <w:rFonts w:ascii="Times New Roman" w:hAnsi="Times New Roman" w:cs="Times New Roman"/>
                 <w:color w:val="FF0000"/>
                 <w:sz w:val="24"/>
                 <w:szCs w:val="24"/>
               </w:rPr>
-              <w:t>5 – module 9</w:t>
-            </w:r>
+            </w:pPr>
           </w:p>
         </w:tc>
       </w:tr>
@@ -5265,6 +5264,24 @@
                 <w:szCs w:val="24"/>
               </w:rPr>
             </w:pPr>
+            <w:r>
+              <w:rPr>
+                <w:rFonts w:ascii="Times New Roman" w:hAnsi="Times New Roman" w:cs="Times New Roman"/>
+                <w:color w:val="FF0000"/>
+                <w:sz w:val="24"/>
+                <w:szCs w:val="24"/>
+              </w:rPr>
+              <w:t xml:space="preserve">GS: Assign. </w:t>
+            </w:r>
+            <w:r>
+              <w:rPr>
+                <w:rFonts w:ascii="Times New Roman" w:hAnsi="Times New Roman" w:cs="Times New Roman"/>
+                <w:color w:val="FF0000"/>
+                <w:sz w:val="24"/>
+                <w:szCs w:val="24"/>
+              </w:rPr>
+              <w:t>5 – module 12</w:t>
+            </w:r>
           </w:p>
         </w:tc>
       </w:tr>
@@ -5434,7 +5451,7 @@
                 <w:sz w:val="24"/>
                 <w:szCs w:val="24"/>
               </w:rPr>
-              <w:t>6 – module 1</w:t>
+              <w:t xml:space="preserve">6 – module </w:t>
             </w:r>
             <w:r>
               <w:rPr>
@@ -5443,7 +5460,7 @@
                 <w:sz w:val="24"/>
                 <w:szCs w:val="24"/>
               </w:rPr>
-              <w:t>2,13</w:t>
+              <w:t>13</w:t>
             </w:r>
           </w:p>
         </w:tc>

</xml_diff>